<commit_message>
Cambios a CargarDatos y Doc. Alcance
-Cambiadas declaraciones de metodos, ahora todos los metodos tiran IOException
-Añadido manejo de excepciones en vez de usar continue
-Añadido try catch para parsear codigo de parada en lineas 253-263
-Cambiada excepcion en linea 270, ahora atrapa IllegalArgumentException en vez de solo Exception
-Modificado JavaDoc para reflejar nuevos cambios en excepciones
</commit_message>
<xml_diff>
--- a/src/colectivo/doc/Documento de alcance ISFPP2025.docx
+++ b/src/colectivo/doc/Documento de alcance ISFPP2025.docx
@@ -17,36 +17,20 @@
           <w:szCs w:val="32"/>
           <w:u w:val="single"/>
         </w:rPr>
-        <w:t>Documento de Alcance</w:t>
-      </w:r>
-      <w:r>
-        <w:rPr>
-          <w:sz w:val="32"/>
-          <w:szCs w:val="32"/>
-          <w:u w:val="single"/>
-        </w:rPr>
-        <w:t xml:space="preserve"> para ISFPP 2025</w:t>
-      </w:r>
-    </w:p>
-    <w:p>
-      <w:r>
-        <w:t xml:space="preserve">Miembros del grupo: Santiago Gabet, </w:t>
-      </w:r>
-      <w:proofErr w:type="spellStart"/>
-      <w:r>
-        <w:t>Damian</w:t>
-      </w:r>
-      <w:proofErr w:type="spellEnd"/>
-      <w:r>
-        <w:t xml:space="preserve"> Silva, Lizandro Marino</w:t>
-      </w:r>
-    </w:p>
-    <w:p>
-      <w:r>
-        <w:t>Nombre de p</w:t>
-      </w:r>
-      <w:r>
-        <w:t xml:space="preserve">royecto: </w:t>
+        <w:t>Documento de Alcance para ISFPP 2025</w:t>
+      </w:r>
+    </w:p>
+    <w:p>
+      <w:r>
+        <w:t>Miembros del grupo: Santiago Gabet, Damian Silva, Lizandro Marino</w:t>
+      </w:r>
+      <w:r>
+        <w:t>.</w:t>
+      </w:r>
+    </w:p>
+    <w:p>
+      <w:r>
+        <w:t xml:space="preserve">Nombre de proyecto: </w:t>
       </w:r>
       <w:r>
         <w:rPr>
@@ -68,6 +52,9 @@
         <w:br/>
         <w:t>El objetivo de este proyecto es desarrollar un programa que simula consultas para un sistema de colectivos urbanos con el fin de aplicar lo aprendido con respecto a Programación Orientada a Objetos</w:t>
       </w:r>
+      <w:r>
+        <w:t>.</w:t>
+      </w:r>
     </w:p>
     <w:p>
       <w:pPr>
@@ -120,6 +107,11 @@
       </w:r>
     </w:p>
     <w:p>
+      <w:r>
+        <w:t>Para el usuario final:</w:t>
+      </w:r>
+    </w:p>
+    <w:p>
       <w:pPr>
         <w:pStyle w:val="ListParagraph"/>
         <w:numPr>
@@ -130,27 +122,16 @@
         <w:ind w:left="360"/>
       </w:pPr>
       <w:r>
-        <w:t xml:space="preserve">Ingresar consultas con </w:t>
-      </w:r>
-      <w:r>
-        <w:t>día de la semana</w:t>
-      </w:r>
-      <w:r>
-        <w:t>, parada de origen, parada de destino y hora.</w:t>
-      </w:r>
-    </w:p>
-    <w:p>
-      <w:pPr>
-        <w:pStyle w:val="ListParagraph"/>
-        <w:numPr>
-          <w:ilvl w:val="0"/>
-          <w:numId w:val="5"/>
-        </w:numPr>
-        <w:spacing w:line="240" w:lineRule="auto"/>
-        <w:ind w:left="360"/>
-      </w:pPr>
-      <w:r>
-        <w:t>Mostrar al usuario:</w:t>
+        <w:t>Permitir al usuario indicar</w:t>
+      </w:r>
+      <w:r>
+        <w:t xml:space="preserve"> día de la semana, parada de origen, parada de destino </w:t>
+      </w:r>
+      <w:r>
+        <w:t>y hora con el fin de m</w:t>
+      </w:r>
+      <w:r>
+        <w:t>ostrar al usuario:</w:t>
       </w:r>
     </w:p>
     <w:p>
@@ -229,7 +210,12 @@
         <w:ind w:left="360"/>
       </w:pPr>
       <w:r>
-        <w:t>Permitir la gestión de datos y configuración mediante archivos de texto y/o base de datos.</w:t>
+        <w:t>Proveer una interfaz gráfica adecuada para facilitar la consulta y visualización de resultados (incluyendo mapas, recorridos, paradas).</w:t>
+      </w:r>
+    </w:p>
+    <w:p>
+      <w:r>
+        <w:t>Para el administrador:</w:t>
       </w:r>
     </w:p>
     <w:p>
@@ -243,7 +229,7 @@
         <w:ind w:left="360"/>
       </w:pPr>
       <w:r>
-        <w:t>Proveer una interfaz gráfica adecuada para facilitar la consulta y visualización de resultados (incluyendo mapas, recorridos, paradas).</w:t>
+        <w:t>Permitir la gestión de datos y configuración mediante archivos de texto y/o base de datos.</w:t>
       </w:r>
     </w:p>
     <w:p>
@@ -257,60 +243,7 @@
         <w:ind w:left="360"/>
       </w:pPr>
       <w:r>
-        <w:t>Generar informes y manejar hilos en la implementación</w:t>
-      </w:r>
-      <w:r>
-        <w:t xml:space="preserve"> grafica</w:t>
-      </w:r>
-      <w:r>
-        <w:t>.</w:t>
-      </w:r>
-    </w:p>
-    <w:p>
-      <w:pPr>
-        <w:pStyle w:val="ListParagraph"/>
-        <w:numPr>
-          <w:ilvl w:val="0"/>
-          <w:numId w:val="3"/>
-        </w:numPr>
-        <w:spacing w:line="240" w:lineRule="auto"/>
-        <w:ind w:left="360"/>
-      </w:pPr>
-      <w:r>
-        <w:t>Incluir pruebas automáticas para la lógica principal (</w:t>
-      </w:r>
-      <w:proofErr w:type="spellStart"/>
-      <w:r>
-        <w:t>Tests</w:t>
-      </w:r>
-      <w:proofErr w:type="spellEnd"/>
-      <w:r>
-        <w:t xml:space="preserve"> con </w:t>
-      </w:r>
-      <w:r>
-        <w:t>JUnit).</w:t>
-      </w:r>
-    </w:p>
-    <w:p>
-      <w:pPr>
-        <w:pStyle w:val="ListParagraph"/>
-        <w:numPr>
-          <w:ilvl w:val="0"/>
-          <w:numId w:val="3"/>
-        </w:numPr>
-        <w:spacing w:line="240" w:lineRule="auto"/>
-        <w:ind w:left="360"/>
-      </w:pPr>
-      <w:r>
-        <w:t xml:space="preserve">Documentar el código y la estructura del sistema (diagramas UML, </w:t>
-      </w:r>
-      <w:proofErr w:type="spellStart"/>
-      <w:r>
-        <w:t>JavaDoc</w:t>
-      </w:r>
-      <w:proofErr w:type="spellEnd"/>
-      <w:r>
-        <w:t>, patrones de diseño, etc.).</w:t>
+        <w:t>Generar informes y manejar hilos en la implementación grafica.</w:t>
       </w:r>
     </w:p>
     <w:p>
@@ -359,6 +292,9 @@
       <w:r>
         <w:t xml:space="preserve"> en tiempo real de colectivos</w:t>
       </w:r>
+      <w:r>
+        <w:t>.</w:t>
+      </w:r>
     </w:p>
     <w:p>
       <w:pPr>
@@ -405,6 +341,9 @@
         <w:lastRenderedPageBreak/>
         <w:t>Gestión de pasajeros</w:t>
       </w:r>
+      <w:r>
+        <w:t>.</w:t>
+      </w:r>
     </w:p>
     <w:p>
       <w:pPr>
@@ -429,7 +368,10 @@
         <w:spacing w:line="240" w:lineRule="auto"/>
       </w:pPr>
       <w:r>
-        <w:t>Simulaciones de trafico</w:t>
+        <w:t xml:space="preserve">Simulaciones de </w:t>
+      </w:r>
+      <w:r>
+        <w:t>tráfico.</w:t>
       </w:r>
     </w:p>
     <w:p>
@@ -478,27 +420,11 @@
     <w:p>
       <w:pPr>
         <w:pStyle w:val="ListParagraph"/>
-        <w:numPr>
-          <w:ilvl w:val="0"/>
-          <w:numId w:val="10"/>
-        </w:numPr>
-        <w:spacing w:line="240" w:lineRule="auto"/>
-      </w:pPr>
-      <w:r>
-        <w:t>Docentes y estudiantes de la cátedra de Programación Orientada a Objetos.</w:t>
-      </w:r>
-    </w:p>
-    <w:p>
-      <w:pPr>
-        <w:pStyle w:val="ListParagraph"/>
-        <w:numPr>
-          <w:ilvl w:val="0"/>
-          <w:numId w:val="10"/>
-        </w:numPr>
-        <w:spacing w:line="240" w:lineRule="auto"/>
-      </w:pPr>
-      <w:r>
-        <w:t>Otros grupos de ISFPP interesados en probar el programa</w:t>
+        <w:spacing w:line="240" w:lineRule="auto"/>
+        <w:ind w:left="360"/>
+      </w:pPr>
+      <w:r>
+        <w:t>El sistema será utilizado por usuarios finales, los cuales realizaran consultas para obtener información relativa a los parámetros escritos y será utilizado por administradores, que podrán generar informes y almacenar la información en diferentes tipos de almacenamiento.</w:t>
       </w:r>
     </w:p>
     <w:p>
@@ -543,6 +469,9 @@
       <w:r>
         <w:t>Se deben respetar las declaraciones indicadas en los diagramas UML presentados en el documento de presentación de la ISFPP</w:t>
       </w:r>
+      <w:r>
+        <w:t>.</w:t>
+      </w:r>
     </w:p>
     <w:p>
       <w:pPr>
@@ -628,7 +557,10 @@
     </w:p>
     <w:p>
       <w:r>
-        <w:t>a)  Arquitectura del Sistema:</w:t>
+        <w:t>1</w:t>
+      </w:r>
+      <w:r>
+        <w:t>)  Arquitectura del Sistema:</w:t>
       </w:r>
       <w:r>
         <w:br/>
@@ -640,42 +572,8 @@
         <w:t>l s</w:t>
       </w:r>
       <w:r>
-        <w:t>istema contara con las siguientes capas</w:t>
-      </w:r>
-      <w:r>
-        <w:t xml:space="preserve">: aplicación, conexión, </w:t>
-      </w:r>
-      <w:proofErr w:type="spellStart"/>
-      <w:r>
-        <w:t>dao</w:t>
-      </w:r>
-      <w:proofErr w:type="spellEnd"/>
-      <w:r>
-        <w:t xml:space="preserve">, </w:t>
-      </w:r>
-      <w:proofErr w:type="spellStart"/>
-      <w:proofErr w:type="gramStart"/>
-      <w:r>
-        <w:t>dao.secuencial</w:t>
-      </w:r>
-      <w:proofErr w:type="spellEnd"/>
-      <w:proofErr w:type="gramEnd"/>
-      <w:r>
-        <w:t xml:space="preserve">, </w:t>
-      </w:r>
-      <w:proofErr w:type="spellStart"/>
-      <w:r>
-        <w:t>doc</w:t>
-      </w:r>
-      <w:proofErr w:type="spellEnd"/>
-      <w:r>
-        <w:t xml:space="preserve">, interfaz, lógica, modelo, servicio, </w:t>
-      </w:r>
-      <w:proofErr w:type="spellStart"/>
-      <w:r>
-        <w:t>util</w:t>
-      </w:r>
-      <w:proofErr w:type="spellEnd"/>
+        <w:t>istema contara con las siguientes capas: aplicación, conexión, dao, dao.secuencial, doc, interfaz, lógica, modelo, servicio, util</w:t>
+      </w:r>
       <w:r>
         <w:t>.</w:t>
       </w:r>
@@ -692,6 +590,9 @@
       <w:r>
         <w:t>Aplicación: Capa principal que coordinara todos los demás archivos para el funcionamiento del programa</w:t>
       </w:r>
+      <w:r>
+        <w:t>.</w:t>
+      </w:r>
     </w:p>
     <w:p>
       <w:pPr>
@@ -705,6 +606,9 @@
       <w:r>
         <w:t>Conexión: Capa que se encargara de gestionar los recorridos indirectos</w:t>
       </w:r>
+      <w:r>
+        <w:t>.</w:t>
+      </w:r>
     </w:p>
     <w:p>
       <w:pPr>
@@ -718,6 +622,9 @@
       <w:r>
         <w:t>DAO y Secuencial: Capas que manejaran la manera en la que se accede a los datos</w:t>
       </w:r>
+      <w:r>
+        <w:t>.</w:t>
+      </w:r>
     </w:p>
     <w:p>
       <w:pPr>
@@ -728,19 +635,17 @@
         </w:numPr>
         <w:spacing w:line="240" w:lineRule="auto"/>
       </w:pPr>
-      <w:proofErr w:type="spellStart"/>
-      <w:r>
-        <w:t>Doc</w:t>
-      </w:r>
-      <w:proofErr w:type="spellEnd"/>
-      <w:r>
-        <w:t xml:space="preserve">: Capa donde se </w:t>
+      <w:r>
+        <w:t xml:space="preserve">Doc: Capa donde se </w:t>
       </w:r>
       <w:r>
         <w:t>encontrará</w:t>
       </w:r>
       <w:r>
         <w:t xml:space="preserve"> toda la documentación del programa</w:t>
+      </w:r>
+      <w:r>
+        <w:t>.</w:t>
       </w:r>
     </w:p>
     <w:p>
@@ -761,6 +666,9 @@
       <w:r>
         <w:t xml:space="preserve"> de usuario</w:t>
       </w:r>
+      <w:r>
+        <w:t>.</w:t>
+      </w:r>
     </w:p>
     <w:p>
       <w:pPr>
@@ -771,13 +679,11 @@
         </w:numPr>
         <w:spacing w:line="240" w:lineRule="auto"/>
       </w:pPr>
-      <w:proofErr w:type="spellStart"/>
-      <w:r>
-        <w:t>Logica</w:t>
-      </w:r>
-      <w:proofErr w:type="spellEnd"/>
-      <w:r>
-        <w:t>: Capa que se encargara de realizar los cálculos de las consultas</w:t>
+      <w:r>
+        <w:t>Logica: Capa que se encargara de realizar los cálculos de las consultas</w:t>
+      </w:r>
+      <w:r>
+        <w:t>.</w:t>
       </w:r>
     </w:p>
     <w:p>
@@ -798,6 +704,9 @@
       <w:r>
         <w:t xml:space="preserve"> la estructura de los objetos usados en el programa</w:t>
       </w:r>
+      <w:r>
+        <w:t>.</w:t>
+      </w:r>
     </w:p>
     <w:p>
       <w:pPr>
@@ -809,13 +718,12 @@
         <w:spacing w:line="240" w:lineRule="auto"/>
       </w:pPr>
       <w:r>
-        <w:t xml:space="preserve">Servicio: no </w:t>
-      </w:r>
-      <w:proofErr w:type="spellStart"/>
-      <w:r>
-        <w:t>nose</w:t>
-      </w:r>
-      <w:proofErr w:type="spellEnd"/>
+        <w:lastRenderedPageBreak/>
+        <w:t>Servicio: no nose</w:t>
+      </w:r>
+      <w:r>
+        <w:t>.</w:t>
+      </w:r>
     </w:p>
     <w:p>
       <w:pPr>
@@ -826,13 +734,8 @@
         </w:numPr>
         <w:spacing w:line="240" w:lineRule="auto"/>
       </w:pPr>
-      <w:proofErr w:type="spellStart"/>
-      <w:r>
-        <w:t>Util</w:t>
-      </w:r>
-      <w:proofErr w:type="spellEnd"/>
-      <w:r>
-        <w:t xml:space="preserve">: Capa donde se </w:t>
+      <w:r>
+        <w:t xml:space="preserve">Util: Capa donde se </w:t>
       </w:r>
       <w:r>
         <w:t>encontrarán</w:t>
@@ -843,11 +746,41 @@
       <w:r>
         <w:t>del programa</w:t>
       </w:r>
-    </w:p>
-    <w:p>
-      <w:r>
-        <w:lastRenderedPageBreak/>
-        <w:t xml:space="preserve">b) </w:t>
+      <w:r>
+        <w:t>.</w:t>
+      </w:r>
+    </w:p>
+    <w:p>
+      <w:pPr>
+        <w:pStyle w:val="ListParagraph"/>
+        <w:numPr>
+          <w:ilvl w:val="0"/>
+          <w:numId w:val="16"/>
+        </w:numPr>
+        <w:spacing w:line="240" w:lineRule="auto"/>
+      </w:pPr>
+      <w:r>
+        <w:t>Patrones de diseño:</w:t>
+      </w:r>
+      <w:r>
+        <w:t xml:space="preserve"> </w:t>
+      </w:r>
+      <w:r>
+        <w:t>El sistema utilizara los patrones de diseño MVC, Singleton, DAO para su</w:t>
+      </w:r>
+      <w:r>
+        <w:t xml:space="preserve"> f</w:t>
+      </w:r>
+      <w:r>
+        <w:t xml:space="preserve">uncionamiento. </w:t>
+      </w:r>
+    </w:p>
+    <w:p>
+      <w:r>
+        <w:t>2</w:t>
+      </w:r>
+      <w:r>
+        <w:t xml:space="preserve">) </w:t>
       </w:r>
       <w:r>
         <w:t>Tecnologías</w:t>
@@ -863,13 +796,25 @@
       <w:r>
         <w:t>Lenguaje: Java SE</w:t>
       </w:r>
-    </w:p>
-    <w:p>
-      <w:pPr>
-        <w:spacing w:line="240" w:lineRule="auto"/>
-      </w:pPr>
-      <w:r>
-        <w:t>IDE: Eclipse y VSCode</w:t>
+      <w:r>
+        <w:t>.</w:t>
+      </w:r>
+    </w:p>
+    <w:p>
+      <w:pPr>
+        <w:spacing w:line="240" w:lineRule="auto"/>
+      </w:pPr>
+      <w:r>
+        <w:t>IDE</w:t>
+      </w:r>
+      <w:r>
+        <w:t>s</w:t>
+      </w:r>
+      <w:r>
+        <w:t>: Eclipse y VSCode</w:t>
+      </w:r>
+      <w:r>
+        <w:t>.</w:t>
       </w:r>
     </w:p>
     <w:p>
@@ -879,6 +824,9 @@
       <w:r>
         <w:t>Persistencia: Archivos de texto y bases de datos</w:t>
       </w:r>
+      <w:r>
+        <w:t>.</w:t>
+      </w:r>
     </w:p>
     <w:p>
       <w:pPr>
@@ -889,6 +837,48 @@
       </w:r>
       <w:r>
         <w:t>GitHub</w:t>
+      </w:r>
+      <w:r>
+        <w:t>.</w:t>
+      </w:r>
+    </w:p>
+    <w:p>
+      <w:pPr>
+        <w:spacing w:line="240" w:lineRule="auto"/>
+      </w:pPr>
+      <w:r>
+        <w:t>3</w:t>
+      </w:r>
+      <w:r>
+        <w:t>) Control de calidad:</w:t>
+      </w:r>
+    </w:p>
+    <w:p>
+      <w:pPr>
+        <w:spacing w:line="240" w:lineRule="auto"/>
+      </w:pPr>
+      <w:r>
+        <w:t>El sistema incluirá pruebas para la lógica principal (Tests con JUnit).</w:t>
+      </w:r>
+    </w:p>
+    <w:p>
+      <w:pPr>
+        <w:spacing w:line="240" w:lineRule="auto"/>
+      </w:pPr>
+      <w:r>
+        <w:t xml:space="preserve">El código tendrá documentación en formato Javadoc </w:t>
+      </w:r>
+      <w:r>
+        <w:t xml:space="preserve">y </w:t>
+      </w:r>
+      <w:r>
+        <w:t xml:space="preserve">se proveerán diagramas UML para describir </w:t>
+      </w:r>
+      <w:r>
+        <w:t>la estructura del sistema</w:t>
+      </w:r>
+      <w:r>
+        <w:t>.</w:t>
       </w:r>
     </w:p>
     <w:sectPr>
@@ -1581,6 +1571,95 @@
     </w:lvl>
   </w:abstractNum>
   <w:abstractNum w:abstractNumId="6" w15:restartNumberingAfterBreak="0">
+    <w:nsid w:val="33613B5F"/>
+    <w:multiLevelType w:val="hybridMultilevel"/>
+    <w:tmpl w:val="FC20F5BE"/>
+    <w:lvl w:ilvl="0" w:tplc="0C0A0017">
+      <w:start w:val="1"/>
+      <w:numFmt w:val="lowerLetter"/>
+      <w:lvlText w:val="%1)"/>
+      <w:lvlJc w:val="left"/>
+      <w:pPr>
+        <w:ind w:left="360" w:hanging="360"/>
+      </w:pPr>
+      <w:rPr>
+        <w:rFonts w:hint="default"/>
+      </w:rPr>
+    </w:lvl>
+    <w:lvl w:ilvl="1" w:tplc="0C0A0019" w:tentative="1">
+      <w:start w:val="1"/>
+      <w:numFmt w:val="lowerLetter"/>
+      <w:lvlText w:val="%2."/>
+      <w:lvlJc w:val="left"/>
+      <w:pPr>
+        <w:ind w:left="1080" w:hanging="360"/>
+      </w:pPr>
+    </w:lvl>
+    <w:lvl w:ilvl="2" w:tplc="0C0A001B" w:tentative="1">
+      <w:start w:val="1"/>
+      <w:numFmt w:val="lowerRoman"/>
+      <w:lvlText w:val="%3."/>
+      <w:lvlJc w:val="right"/>
+      <w:pPr>
+        <w:ind w:left="1800" w:hanging="180"/>
+      </w:pPr>
+    </w:lvl>
+    <w:lvl w:ilvl="3" w:tplc="0C0A000F" w:tentative="1">
+      <w:start w:val="1"/>
+      <w:numFmt w:val="decimal"/>
+      <w:lvlText w:val="%4."/>
+      <w:lvlJc w:val="left"/>
+      <w:pPr>
+        <w:ind w:left="2520" w:hanging="360"/>
+      </w:pPr>
+    </w:lvl>
+    <w:lvl w:ilvl="4" w:tplc="0C0A0019" w:tentative="1">
+      <w:start w:val="1"/>
+      <w:numFmt w:val="lowerLetter"/>
+      <w:lvlText w:val="%5."/>
+      <w:lvlJc w:val="left"/>
+      <w:pPr>
+        <w:ind w:left="3240" w:hanging="360"/>
+      </w:pPr>
+    </w:lvl>
+    <w:lvl w:ilvl="5" w:tplc="0C0A001B" w:tentative="1">
+      <w:start w:val="1"/>
+      <w:numFmt w:val="lowerRoman"/>
+      <w:lvlText w:val="%6."/>
+      <w:lvlJc w:val="right"/>
+      <w:pPr>
+        <w:ind w:left="3960" w:hanging="180"/>
+      </w:pPr>
+    </w:lvl>
+    <w:lvl w:ilvl="6" w:tplc="0C0A000F" w:tentative="1">
+      <w:start w:val="1"/>
+      <w:numFmt w:val="decimal"/>
+      <w:lvlText w:val="%7."/>
+      <w:lvlJc w:val="left"/>
+      <w:pPr>
+        <w:ind w:left="4680" w:hanging="360"/>
+      </w:pPr>
+    </w:lvl>
+    <w:lvl w:ilvl="7" w:tplc="0C0A0019" w:tentative="1">
+      <w:start w:val="1"/>
+      <w:numFmt w:val="lowerLetter"/>
+      <w:lvlText w:val="%8."/>
+      <w:lvlJc w:val="left"/>
+      <w:pPr>
+        <w:ind w:left="5400" w:hanging="360"/>
+      </w:pPr>
+    </w:lvl>
+    <w:lvl w:ilvl="8" w:tplc="0C0A001B" w:tentative="1">
+      <w:start w:val="1"/>
+      <w:numFmt w:val="lowerRoman"/>
+      <w:lvlText w:val="%9."/>
+      <w:lvlJc w:val="right"/>
+      <w:pPr>
+        <w:ind w:left="6120" w:hanging="180"/>
+      </w:pPr>
+    </w:lvl>
+  </w:abstractNum>
+  <w:abstractNum w:abstractNumId="7" w15:restartNumberingAfterBreak="0">
     <w:nsid w:val="37B555DC"/>
     <w:multiLevelType w:val="hybridMultilevel"/>
     <w:tmpl w:val="676E71A2"/>
@@ -1693,7 +1772,7 @@
       </w:rPr>
     </w:lvl>
   </w:abstractNum>
-  <w:abstractNum w:abstractNumId="7" w15:restartNumberingAfterBreak="0">
+  <w:abstractNum w:abstractNumId="8" w15:restartNumberingAfterBreak="0">
     <w:nsid w:val="3E7D750B"/>
     <w:multiLevelType w:val="hybridMultilevel"/>
     <w:tmpl w:val="110C42E8"/>
@@ -1805,7 +1884,7 @@
       </w:rPr>
     </w:lvl>
   </w:abstractNum>
-  <w:abstractNum w:abstractNumId="8" w15:restartNumberingAfterBreak="0">
+  <w:abstractNum w:abstractNumId="9" w15:restartNumberingAfterBreak="0">
     <w:nsid w:val="423E77F5"/>
     <w:multiLevelType w:val="hybridMultilevel"/>
     <w:tmpl w:val="5D120BC0"/>
@@ -1917,7 +1996,7 @@
       </w:rPr>
     </w:lvl>
   </w:abstractNum>
-  <w:abstractNum w:abstractNumId="9" w15:restartNumberingAfterBreak="0">
+  <w:abstractNum w:abstractNumId="10" w15:restartNumberingAfterBreak="0">
     <w:nsid w:val="4C8B3AD1"/>
     <w:multiLevelType w:val="hybridMultilevel"/>
     <w:tmpl w:val="BC50FD76"/>
@@ -2029,7 +2108,7 @@
       </w:rPr>
     </w:lvl>
   </w:abstractNum>
-  <w:abstractNum w:abstractNumId="10" w15:restartNumberingAfterBreak="0">
+  <w:abstractNum w:abstractNumId="11" w15:restartNumberingAfterBreak="0">
     <w:nsid w:val="5267768C"/>
     <w:multiLevelType w:val="hybridMultilevel"/>
     <w:tmpl w:val="E4D4562A"/>
@@ -2142,7 +2221,7 @@
       </w:rPr>
     </w:lvl>
   </w:abstractNum>
-  <w:abstractNum w:abstractNumId="11" w15:restartNumberingAfterBreak="0">
+  <w:abstractNum w:abstractNumId="12" w15:restartNumberingAfterBreak="0">
     <w:nsid w:val="5C6C65F2"/>
     <w:multiLevelType w:val="hybridMultilevel"/>
     <w:tmpl w:val="7584B2BC"/>
@@ -2255,7 +2334,7 @@
       </w:rPr>
     </w:lvl>
   </w:abstractNum>
-  <w:abstractNum w:abstractNumId="12" w15:restartNumberingAfterBreak="0">
+  <w:abstractNum w:abstractNumId="13" w15:restartNumberingAfterBreak="0">
     <w:nsid w:val="6645415B"/>
     <w:multiLevelType w:val="hybridMultilevel"/>
     <w:tmpl w:val="E32CB872"/>
@@ -2368,7 +2447,7 @@
       </w:rPr>
     </w:lvl>
   </w:abstractNum>
-  <w:abstractNum w:abstractNumId="13" w15:restartNumberingAfterBreak="0">
+  <w:abstractNum w:abstractNumId="14" w15:restartNumberingAfterBreak="0">
     <w:nsid w:val="67DD4E1B"/>
     <w:multiLevelType w:val="hybridMultilevel"/>
     <w:tmpl w:val="278A2E1A"/>
@@ -2480,7 +2559,7 @@
       </w:rPr>
     </w:lvl>
   </w:abstractNum>
-  <w:abstractNum w:abstractNumId="14" w15:restartNumberingAfterBreak="0">
+  <w:abstractNum w:abstractNumId="15" w15:restartNumberingAfterBreak="0">
     <w:nsid w:val="6A517C5C"/>
     <w:multiLevelType w:val="hybridMultilevel"/>
     <w:tmpl w:val="585ADE14"/>
@@ -2594,49 +2673,52 @@
     </w:lvl>
   </w:abstractNum>
   <w:num w:numId="1" w16cid:durableId="1446462763">
-    <w:abstractNumId w:val="6"/>
+    <w:abstractNumId w:val="7"/>
   </w:num>
   <w:num w:numId="2" w16cid:durableId="1256208711">
-    <w:abstractNumId w:val="13"/>
+    <w:abstractNumId w:val="14"/>
   </w:num>
   <w:num w:numId="3" w16cid:durableId="308636780">
     <w:abstractNumId w:val="5"/>
   </w:num>
   <w:num w:numId="4" w16cid:durableId="954825597">
-    <w:abstractNumId w:val="11"/>
+    <w:abstractNumId w:val="12"/>
   </w:num>
   <w:num w:numId="5" w16cid:durableId="1229225315">
     <w:abstractNumId w:val="2"/>
   </w:num>
   <w:num w:numId="6" w16cid:durableId="28143612">
-    <w:abstractNumId w:val="14"/>
+    <w:abstractNumId w:val="15"/>
   </w:num>
   <w:num w:numId="7" w16cid:durableId="1029182300">
     <w:abstractNumId w:val="3"/>
   </w:num>
   <w:num w:numId="8" w16cid:durableId="651830021">
-    <w:abstractNumId w:val="7"/>
+    <w:abstractNumId w:val="8"/>
   </w:num>
   <w:num w:numId="9" w16cid:durableId="414589678">
-    <w:abstractNumId w:val="8"/>
+    <w:abstractNumId w:val="9"/>
   </w:num>
   <w:num w:numId="10" w16cid:durableId="853761752">
     <w:abstractNumId w:val="4"/>
   </w:num>
   <w:num w:numId="11" w16cid:durableId="1089043326">
-    <w:abstractNumId w:val="12"/>
+    <w:abstractNumId w:val="13"/>
   </w:num>
   <w:num w:numId="12" w16cid:durableId="529877923">
-    <w:abstractNumId w:val="9"/>
+    <w:abstractNumId w:val="10"/>
   </w:num>
   <w:num w:numId="13" w16cid:durableId="988480518">
     <w:abstractNumId w:val="0"/>
   </w:num>
   <w:num w:numId="14" w16cid:durableId="697851606">
-    <w:abstractNumId w:val="10"/>
+    <w:abstractNumId w:val="11"/>
   </w:num>
   <w:num w:numId="15" w16cid:durableId="1264726132">
     <w:abstractNumId w:val="1"/>
+  </w:num>
+  <w:num w:numId="16" w16cid:durableId="2047369205">
+    <w:abstractNumId w:val="6"/>
   </w:num>
 </w:numbering>
 </file>

</xml_diff>

<commit_message>
------ Cambios a Factory y relacionados ------
-Añadidas constantes para paradas, lineas, tramos y secuencias para simplificarme la vida
-Cambios a DAO Secuencial para que busque las propiedades en mayusculas en vez de buscar en minusculas
-Cambios a Service, ServiceImplementacion, DAOs e implementaciones secuenciales DAO para que ninguna tenga parametros en su declaracion
-Cambio de minusculas a mayusculas para propiedades en secuencial.propiedades y factory.propiedades
-Agregada documentacion tipo JavaDoc para los archivos de MVC, Factory, DAO y Singleton
-Modificado y añadidos diagramas UML correspondientes, junto con la creacion de carpeta drawio para separar los uml con los archivos xml
-Creacion de paquete mysql para despues
</commit_message>
<xml_diff>
--- a/src/colectivo/doc/Documento de alcance ISFPP2025.docx
+++ b/src/colectivo/doc/Documento de alcance ISFPP2025.docx
@@ -122,16 +122,7 @@
         <w:ind w:left="360"/>
       </w:pPr>
       <w:r>
-        <w:t>Permitir al usuario indicar</w:t>
-      </w:r>
-      <w:r>
-        <w:t xml:space="preserve"> día de la semana, parada de origen, parada de destino </w:t>
-      </w:r>
-      <w:r>
-        <w:t>y hora con el fin de m</w:t>
-      </w:r>
-      <w:r>
-        <w:t>ostrar al usuario:</w:t>
+        <w:t>Permitir al usuario indicar día de la semana, parada de origen, parada de destino y hora con el fin de mostrar al usuario:</w:t>
       </w:r>
     </w:p>
     <w:p>
@@ -572,7 +563,13 @@
         <w:t>l s</w:t>
       </w:r>
       <w:r>
-        <w:t>istema contara con las siguientes capas: aplicación, conexión, dao, dao.secuencial, doc, interfaz, lógica, modelo, servicio, util</w:t>
+        <w:t xml:space="preserve">istema contara con las siguientes capas: </w:t>
+      </w:r>
+      <w:r>
+        <w:t>controlador</w:t>
+      </w:r>
+      <w:r>
+        <w:t>, conexión, dao, dao.secuencial, doc, interfaz, lógica, modelo, servicio, util</w:t>
       </w:r>
       <w:r>
         <w:t>.</w:t>
@@ -588,10 +585,13 @@
         <w:spacing w:line="240" w:lineRule="auto"/>
       </w:pPr>
       <w:r>
-        <w:t>Aplicación: Capa principal que coordinara todos los demás archivos para el funcionamiento del programa</w:t>
-      </w:r>
-      <w:r>
-        <w:t>.</w:t>
+        <w:t>Controlador</w:t>
+      </w:r>
+      <w:r>
+        <w:t>: Capa principal que coordinara todos los demás archivos para el funcionamiento del programa</w:t>
+      </w:r>
+      <w:r>
+        <w:t xml:space="preserve"> mediante MVC.</w:t>
       </w:r>
     </w:p>
     <w:p>
@@ -604,10 +604,10 @@
         <w:spacing w:line="240" w:lineRule="auto"/>
       </w:pPr>
       <w:r>
-        <w:t>Conexión: Capa que se encargara de gestionar los recorridos indirectos</w:t>
-      </w:r>
-      <w:r>
-        <w:t>.</w:t>
+        <w:t xml:space="preserve">Conexión: Capa </w:t>
+      </w:r>
+      <w:r>
+        <w:t>donde se encontrara el patrón Factory para decidir el origen de los datos</w:t>
       </w:r>
     </w:p>
     <w:p>
@@ -620,7 +620,19 @@
         <w:spacing w:line="240" w:lineRule="auto"/>
       </w:pPr>
       <w:r>
-        <w:t>DAO y Secuencial: Capas que manejaran la manera en la que se accede a los datos</w:t>
+        <w:t>DAO</w:t>
+      </w:r>
+      <w:r>
+        <w:t>,</w:t>
+      </w:r>
+      <w:r>
+        <w:t xml:space="preserve"> Secuencial</w:t>
+      </w:r>
+      <w:r>
+        <w:t xml:space="preserve"> y MySQL</w:t>
+      </w:r>
+      <w:r>
+        <w:t>: Capas que manejaran la manera en la que se accede a los datos</w:t>
       </w:r>
       <w:r>
         <w:t>.</w:t>
@@ -696,6 +708,7 @@
         <w:spacing w:line="240" w:lineRule="auto"/>
       </w:pPr>
       <w:r>
+        <w:lastRenderedPageBreak/>
         <w:t xml:space="preserve">Modelo: Capa donde se </w:t>
       </w:r>
       <w:r>
@@ -718,11 +731,10 @@
         <w:spacing w:line="240" w:lineRule="auto"/>
       </w:pPr>
       <w:r>
-        <w:lastRenderedPageBreak/>
-        <w:t>Servicio: no nose</w:t>
-      </w:r>
-      <w:r>
-        <w:t>.</w:t>
+        <w:t xml:space="preserve">Servicio: </w:t>
+      </w:r>
+      <w:r>
+        <w:t>Capa que actuara como intermediario entre DAO y Factory</w:t>
       </w:r>
     </w:p>
     <w:p>
@@ -766,7 +778,13 @@
         <w:t xml:space="preserve"> </w:t>
       </w:r>
       <w:r>
-        <w:t>El sistema utilizara los patrones de diseño MVC, Singleton, DAO para su</w:t>
+        <w:t xml:space="preserve">El sistema utilizara los patrones de diseño MVC, Singleton, DAO </w:t>
+      </w:r>
+      <w:r>
+        <w:t xml:space="preserve">y Factory </w:t>
+      </w:r>
+      <w:r>
+        <w:t>para su</w:t>
       </w:r>
       <w:r>
         <w:t xml:space="preserve"> f</w:t>
@@ -866,16 +884,7 @@
         <w:spacing w:line="240" w:lineRule="auto"/>
       </w:pPr>
       <w:r>
-        <w:t xml:space="preserve">El código tendrá documentación en formato Javadoc </w:t>
-      </w:r>
-      <w:r>
-        <w:t xml:space="preserve">y </w:t>
-      </w:r>
-      <w:r>
-        <w:t xml:space="preserve">se proveerán diagramas UML para describir </w:t>
-      </w:r>
-      <w:r>
-        <w:t>la estructura del sistema</w:t>
+        <w:t>El código tendrá documentación en formato Javadoc y se proveerán diagramas UML para describir la estructura del sistema</w:t>
       </w:r>
       <w:r>
         <w:t>.</w:t>

</xml_diff>

<commit_message>
Actualizado documento de alcance y diagramas UML
</commit_message>
<xml_diff>
--- a/src/colectivo/doc/Documento de alcance ISFPP2025.docx
+++ b/src/colectivo/doc/Documento de alcance ISFPP2025.docx
@@ -87,7 +87,22 @@
         <w:t>día de la semana</w:t>
       </w:r>
       <w:r>
-        <w:t xml:space="preserve"> y feriados. Además, la interfaz gráfica será intuitiva y permitirá la gestión, parametrización, persistencia de datos y generación de informes.</w:t>
+        <w:t xml:space="preserve"> y feriados. Además, la interfaz gráfica será intuitiva y permitirá </w:t>
+      </w:r>
+      <w:r>
+        <w:t>cambiar de ciudades, tendrá localización,</w:t>
+      </w:r>
+      <w:r>
+        <w:t xml:space="preserve"> persistencia de datos y </w:t>
+      </w:r>
+      <w:r>
+        <w:t xml:space="preserve">generara </w:t>
+      </w:r>
+      <w:r>
+        <w:t>informes</w:t>
+      </w:r>
+      <w:r>
+        <w:t xml:space="preserve"> de las ultimas 30 consultas.</w:t>
       </w:r>
     </w:p>
     <w:p>
@@ -205,11 +220,6 @@
       </w:r>
     </w:p>
     <w:p>
-      <w:r>
-        <w:t>Para el administrador:</w:t>
-      </w:r>
-    </w:p>
-    <w:p>
       <w:pPr>
         <w:pStyle w:val="ListParagraph"/>
         <w:numPr>
@@ -220,7 +230,12 @@
         <w:ind w:left="360"/>
       </w:pPr>
       <w:r>
-        <w:t>Permitir la gestión de datos y configuración mediante archivos de texto y/o base de datos.</w:t>
+        <w:t>Dicha interfaz gráfica permitirá elegir ciudad e idioma.</w:t>
+      </w:r>
+    </w:p>
+    <w:p>
+      <w:r>
+        <w:t>Para el administrador:</w:t>
       </w:r>
     </w:p>
     <w:p>
@@ -234,7 +249,44 @@
         <w:ind w:left="360"/>
       </w:pPr>
       <w:r>
-        <w:t>Generar informes y manejar hilos en la implementación grafica.</w:t>
+        <w:t>Permitir la gestión de datos y configuración mediante archivos de texto y/o base de datos.</w:t>
+      </w:r>
+    </w:p>
+    <w:p>
+      <w:pPr>
+        <w:pStyle w:val="ListParagraph"/>
+        <w:numPr>
+          <w:ilvl w:val="0"/>
+          <w:numId w:val="3"/>
+        </w:numPr>
+        <w:spacing w:line="240" w:lineRule="auto"/>
+        <w:ind w:left="360"/>
+      </w:pPr>
+      <w:r>
+        <w:t>Generar informes</w:t>
+      </w:r>
+      <w:r>
+        <w:t xml:space="preserve"> de consultas y errores</w:t>
+      </w:r>
+    </w:p>
+    <w:p>
+      <w:pPr>
+        <w:pStyle w:val="ListParagraph"/>
+        <w:numPr>
+          <w:ilvl w:val="0"/>
+          <w:numId w:val="3"/>
+        </w:numPr>
+        <w:spacing w:line="240" w:lineRule="auto"/>
+        <w:ind w:left="360"/>
+      </w:pPr>
+      <w:r>
+        <w:t>M</w:t>
+      </w:r>
+      <w:r>
+        <w:t>anejar hilos en la implementación grafica</w:t>
+      </w:r>
+      <w:r>
+        <w:t xml:space="preserve"> para no bloquear la ventana principal</w:t>
       </w:r>
     </w:p>
     <w:p>
@@ -278,6 +330,7 @@
         <w:spacing w:line="240" w:lineRule="auto"/>
       </w:pPr>
       <w:r>
+        <w:lastRenderedPageBreak/>
         <w:t>Simulaciones de seguimiento</w:t>
       </w:r>
       <w:r>
@@ -329,7 +382,6 @@
         <w:spacing w:line="240" w:lineRule="auto"/>
       </w:pPr>
       <w:r>
-        <w:lastRenderedPageBreak/>
         <w:t>Gestión de pasajeros</w:t>
       </w:r>
       <w:r>
@@ -563,13 +615,22 @@
         <w:t>l s</w:t>
       </w:r>
       <w:r>
-        <w:t xml:space="preserve">istema contara con las siguientes capas: </w:t>
-      </w:r>
-      <w:r>
-        <w:t>controlador</w:t>
-      </w:r>
-      <w:r>
-        <w:t>, conexión, dao, dao.secuencial, doc, interfaz, lógica, modelo, servicio, util</w:t>
+        <w:t xml:space="preserve">istema contara con las siguientes capas: conexión, </w:t>
+      </w:r>
+      <w:r>
+        <w:t xml:space="preserve">configuración, </w:t>
+      </w:r>
+      <w:r>
+        <w:t xml:space="preserve">controlador, </w:t>
+      </w:r>
+      <w:r>
+        <w:t xml:space="preserve">dao, dao.secuencial, </w:t>
+      </w:r>
+      <w:r>
+        <w:t xml:space="preserve">dao.postgresql, </w:t>
+      </w:r>
+      <w:r>
+        <w:t>doc, interfaz, lógica, modelo, servicio, util</w:t>
       </w:r>
       <w:r>
         <w:t>.</w:t>
@@ -585,13 +646,10 @@
         <w:spacing w:line="240" w:lineRule="auto"/>
       </w:pPr>
       <w:r>
-        <w:t>Controlador</w:t>
-      </w:r>
-      <w:r>
-        <w:t>: Capa principal que coordinara todos los demás archivos para el funcionamiento del programa</w:t>
-      </w:r>
-      <w:r>
-        <w:t xml:space="preserve"> mediante MVC.</w:t>
+        <w:t xml:space="preserve">Conexión: </w:t>
+      </w:r>
+      <w:r>
+        <w:t>Capa donde se encontrara el Singleton que se conecta con la base de datos PostgreSQL</w:t>
       </w:r>
     </w:p>
     <w:p>
@@ -604,10 +662,13 @@
         <w:spacing w:line="240" w:lineRule="auto"/>
       </w:pPr>
       <w:r>
-        <w:t xml:space="preserve">Conexión: Capa </w:t>
-      </w:r>
-      <w:r>
-        <w:t>donde se encontrara el patrón Factory para decidir el origen de los datos</w:t>
+        <w:t>Controlador</w:t>
+      </w:r>
+      <w:r>
+        <w:t>: Capa principal que coordinara todos los demás archivos para el funcionamiento del programa</w:t>
+      </w:r>
+      <w:r>
+        <w:t xml:space="preserve"> mediante MVC.</w:t>
       </w:r>
     </w:p>
     <w:p>
@@ -629,7 +690,10 @@
         <w:t xml:space="preserve"> Secuencial</w:t>
       </w:r>
       <w:r>
-        <w:t xml:space="preserve"> y MySQL</w:t>
+        <w:t xml:space="preserve"> y </w:t>
+      </w:r>
+      <w:r>
+        <w:t>PostgreSQL</w:t>
       </w:r>
       <w:r>
         <w:t>: Capas que manejaran la manera en la que se accede a los datos</w:t>
@@ -670,6 +734,7 @@
         <w:spacing w:line="240" w:lineRule="auto"/>
       </w:pPr>
       <w:r>
+        <w:lastRenderedPageBreak/>
         <w:t xml:space="preserve">Interfaz: Capa que se encargara de la interfaz </w:t>
       </w:r>
       <w:r>
@@ -708,7 +773,6 @@
         <w:spacing w:line="240" w:lineRule="auto"/>
       </w:pPr>
       <w:r>
-        <w:lastRenderedPageBreak/>
         <w:t xml:space="preserve">Modelo: Capa donde se </w:t>
       </w:r>
       <w:r>
@@ -761,6 +825,12 @@
       <w:r>
         <w:t>.</w:t>
       </w:r>
+      <w:r>
+        <w:t xml:space="preserve"> Asi como el</w:t>
+      </w:r>
+      <w:r>
+        <w:t xml:space="preserve"> patrón Factory para decidir el origen de los datos</w:t>
+      </w:r>
     </w:p>
     <w:p>
       <w:pPr>
@@ -790,7 +860,10 @@
         <w:t xml:space="preserve"> f</w:t>
       </w:r>
       <w:r>
-        <w:t xml:space="preserve">uncionamiento. </w:t>
+        <w:t>uncionamiento</w:t>
+      </w:r>
+      <w:r>
+        <w:t>, entre otros.</w:t>
       </w:r>
     </w:p>
     <w:p>

</xml_diff>